<commit_message>
updated documentation for deep whistle
</commit_message>
<xml_diff>
--- a/docs/src/Detector.docx
+++ b/docs/src/Detector.docx
@@ -1,19 +1,17 @@
 
 <file path=word/document.xml><?xml version="1.0" encoding="utf-8"?>
-<w:document xmlns:wpc="http://schemas.microsoft.com/office/word/2010/wordprocessingCanvas" xmlns:mc="http://schemas.openxmlformats.org/markup-compatibility/2006" xmlns:o="urn:schemas-microsoft-com:office:office" xmlns:r="http://schemas.openxmlformats.org/officeDocument/2006/relationships" xmlns:m="http://schemas.openxmlformats.org/officeDocument/2006/math" xmlns:v="urn:schemas-microsoft-com:vml" xmlns:wp14="http://schemas.microsoft.com/office/word/2010/wordprocessingDrawing" xmlns:wp="http://schemas.openxmlformats.org/drawingml/2006/wordprocessingDrawing" xmlns:w10="urn:schemas-microsoft-com:office:word" xmlns:w="http://schemas.openxmlformats.org/wordprocessingml/2006/main" xmlns:w14="http://schemas.microsoft.com/office/word/2010/wordml" xmlns:w15="http://schemas.microsoft.com/office/word/2012/wordml" xmlns:wpg="http://schemas.microsoft.com/office/word/2010/wordprocessingGroup" xmlns:wpi="http://schemas.microsoft.com/office/word/2010/wordprocessingInk" xmlns:wne="http://schemas.microsoft.com/office/word/2006/wordml" xmlns:wps="http://schemas.microsoft.com/office/word/2010/wordprocessingShape" mc:Ignorable="w14 w15 wp14">
+<w:document xmlns:wpc="http://schemas.microsoft.com/office/word/2010/wordprocessingCanvas" xmlns:cx="http://schemas.microsoft.com/office/drawing/2014/chartex" xmlns:cx1="http://schemas.microsoft.com/office/drawing/2015/9/8/chartex" xmlns:cx2="http://schemas.microsoft.com/office/drawing/2015/10/21/chartex" xmlns:cx3="http://schemas.microsoft.com/office/drawing/2016/5/9/chartex" xmlns:cx4="http://schemas.microsoft.com/office/drawing/2016/5/10/chartex" xmlns:cx5="http://schemas.microsoft.com/office/drawing/2016/5/11/chartex" xmlns:cx6="http://schemas.microsoft.com/office/drawing/2016/5/12/chartex" xmlns:cx7="http://schemas.microsoft.com/office/drawing/2016/5/13/chartex" xmlns:cx8="http://schemas.microsoft.com/office/drawing/2016/5/14/chartex" xmlns:mc="http://schemas.openxmlformats.org/markup-compatibility/2006" xmlns:aink="http://schemas.microsoft.com/office/drawing/2016/ink" xmlns:am3d="http://schemas.microsoft.com/office/drawing/2017/model3d" xmlns:o="urn:schemas-microsoft-com:office:office" xmlns:r="http://schemas.openxmlformats.org/officeDocument/2006/relationships" xmlns:m="http://schemas.openxmlformats.org/officeDocument/2006/math" xmlns:v="urn:schemas-microsoft-com:vml" xmlns:wp14="http://schemas.microsoft.com/office/word/2010/wordprocessingDrawing" xmlns:wp="http://schemas.openxmlformats.org/drawingml/2006/wordprocessingDrawing" xmlns:w10="urn:schemas-microsoft-com:office:word" xmlns:w="http://schemas.openxmlformats.org/wordprocessingml/2006/main" xmlns:w14="http://schemas.microsoft.com/office/word/2010/wordml" xmlns:w15="http://schemas.microsoft.com/office/word/2012/wordml" xmlns:w16cex="http://schemas.microsoft.com/office/word/2018/wordml/cex" xmlns:w16cid="http://schemas.microsoft.com/office/word/2016/wordml/cid" xmlns:w16="http://schemas.microsoft.com/office/word/2018/wordml" xmlns:w16sdtdh="http://schemas.microsoft.com/office/word/2020/wordml/sdtdatahash" xmlns:w16se="http://schemas.microsoft.com/office/word/2015/wordml/symex" xmlns:wpg="http://schemas.microsoft.com/office/word/2010/wordprocessingGroup" xmlns:wpi="http://schemas.microsoft.com/office/word/2010/wordprocessingInk" xmlns:wne="http://schemas.microsoft.com/office/word/2006/wordml" xmlns:wps="http://schemas.microsoft.com/office/word/2010/wordprocessingShape" mc:Ignorable="w14 w15 w16se w16cid w16 w16cex w16sdtdh wp14">
   <w:body>
     <w:p>
       <w:pPr>
         <w:pStyle w:val="Title"/>
       </w:pPr>
-      <w:proofErr w:type="spellStart"/>
       <w:r>
         <w:rPr>
           <w:i/>
         </w:rPr>
         <w:t>Silbido</w:t>
       </w:r>
-      <w:proofErr w:type="spellEnd"/>
       <w:r>
         <w:t xml:space="preserve"> contour detector</w:t>
       </w:r>
@@ -36,56 +34,24 @@
           <w:sz w:val="32"/>
           <w:szCs w:val="40"/>
         </w:rPr>
-        <w:t xml:space="preserve">Please read the </w:t>
-      </w:r>
-      <w:proofErr w:type="spellStart"/>
-      <w:r>
-        <w:rPr>
-          <w:rFonts w:cstheme="minorHAnsi"/>
-          <w:b/>
-          <w:color w:val="FF0000"/>
-          <w:sz w:val="32"/>
-          <w:szCs w:val="40"/>
-        </w:rPr>
-        <w:t>ReadMeFirst</w:t>
-      </w:r>
-      <w:proofErr w:type="spellEnd"/>
-      <w:r>
-        <w:rPr>
-          <w:rFonts w:cstheme="minorHAnsi"/>
-          <w:b/>
-          <w:color w:val="FF0000"/>
-          <w:sz w:val="32"/>
-          <w:szCs w:val="40"/>
-        </w:rPr>
-        <w:t xml:space="preserve"> file before attempting to use this software.</w:t>
-      </w:r>
-    </w:p>
-    <w:p>
-      <w:r>
-        <w:t xml:space="preserve">The </w:t>
-      </w:r>
-      <w:proofErr w:type="spellStart"/>
-      <w:r>
-        <w:t>Silbido</w:t>
-      </w:r>
-      <w:proofErr w:type="spellEnd"/>
-      <w:r>
-        <w:t xml:space="preserve"> contour detector can be used to find frequency modulated tonal calls in an automated manner.  It generates a set of connected tonal calls that are represented as a graph, and then analyzes the graphs to extract individual whistles.</w:t>
+        <w:t>Please read the ReadMeFirst file before attempting to use this software.</w:t>
+      </w:r>
+    </w:p>
+    <w:p>
+      <w:r>
+        <w:t>The Silbido contour detector can be used to find frequency modulated tonal calls in an automated manner.  It generates a set of connected tonal calls that are represented as a graph, and then analyzes the graphs to extract individual whistles.</w:t>
       </w:r>
     </w:p>
     <w:p>
       <w:r>
         <w:t xml:space="preserve">This document explains how to use </w:t>
       </w:r>
-      <w:proofErr w:type="spellStart"/>
       <w:r>
         <w:rPr>
           <w:i/>
         </w:rPr>
         <w:t>silbido</w:t>
       </w:r>
-      <w:proofErr w:type="spellEnd"/>
       <w:r>
         <w:t>, for details on the algorithms, please consult our article:</w:t>
       </w:r>
@@ -117,43 +83,7 @@
           <w:sz w:val="24"/>
           <w:szCs w:val="24"/>
         </w:rPr>
-        <w:t xml:space="preserve">Roch, T.S. </w:t>
-      </w:r>
-      <w:proofErr w:type="spellStart"/>
-      <w:r>
-        <w:rPr>
-          <w:rFonts w:ascii="Arial" w:hAnsi="Arial" w:cs="Arial"/>
-          <w:sz w:val="24"/>
-          <w:szCs w:val="24"/>
-        </w:rPr>
-        <w:t>Brandes</w:t>
-      </w:r>
-      <w:proofErr w:type="spellEnd"/>
-      <w:r>
-        <w:rPr>
-          <w:rFonts w:ascii="Arial" w:hAnsi="Arial" w:cs="Arial"/>
-          <w:sz w:val="24"/>
-          <w:szCs w:val="24"/>
-        </w:rPr>
-        <w:t xml:space="preserve">, B. Patel, Y. Barkley, S. Baumann-Pickering, M.S. </w:t>
-      </w:r>
-      <w:proofErr w:type="spellStart"/>
-      <w:r>
-        <w:rPr>
-          <w:rFonts w:ascii="Arial" w:hAnsi="Arial" w:cs="Arial"/>
-          <w:sz w:val="24"/>
-          <w:szCs w:val="24"/>
-        </w:rPr>
-        <w:t>Soldevilla</w:t>
-      </w:r>
-      <w:proofErr w:type="spellEnd"/>
-      <w:r>
-        <w:rPr>
-          <w:rFonts w:ascii="Arial" w:hAnsi="Arial" w:cs="Arial"/>
-          <w:sz w:val="24"/>
-          <w:szCs w:val="24"/>
-        </w:rPr>
-        <w:t xml:space="preserve"> (</w:t>
+        <w:t>Roch, T.S. Brandes, B. Patel, Y. Barkley, S. Baumann-Pickering, M.S. Soldevilla (</w:t>
       </w:r>
       <w:r>
         <w:rPr>
@@ -171,25 +101,7 @@
           <w:sz w:val="24"/>
           <w:szCs w:val="24"/>
         </w:rPr>
-        <w:t xml:space="preserve">) Automated extraction of </w:t>
-      </w:r>
-      <w:proofErr w:type="spellStart"/>
-      <w:r>
-        <w:rPr>
-          <w:rFonts w:ascii="Arial" w:hAnsi="Arial" w:cs="Arial"/>
-          <w:sz w:val="24"/>
-          <w:szCs w:val="24"/>
-        </w:rPr>
-        <w:t>odontocete</w:t>
-      </w:r>
-      <w:proofErr w:type="spellEnd"/>
-      <w:r>
-        <w:rPr>
-          <w:rFonts w:ascii="Arial" w:hAnsi="Arial" w:cs="Arial"/>
-          <w:sz w:val="24"/>
-          <w:szCs w:val="24"/>
-        </w:rPr>
-        <w:t xml:space="preserve"> whistle contours. </w:t>
+        <w:t xml:space="preserve">) Automated extraction of odontocete whistle contours. </w:t>
       </w:r>
       <w:r>
         <w:rPr>
@@ -199,29 +111,7 @@
           <w:sz w:val="24"/>
           <w:szCs w:val="24"/>
         </w:rPr>
-        <w:t xml:space="preserve">J. </w:t>
-      </w:r>
-      <w:proofErr w:type="spellStart"/>
-      <w:r>
-        <w:rPr>
-          <w:rFonts w:ascii="Arial" w:hAnsi="Arial" w:cs="Arial"/>
-          <w:i/>
-          <w:iCs/>
-          <w:sz w:val="24"/>
-          <w:szCs w:val="24"/>
-        </w:rPr>
-        <w:t>Acous</w:t>
-      </w:r>
-      <w:proofErr w:type="spellEnd"/>
-      <w:r>
-        <w:rPr>
-          <w:rFonts w:ascii="Arial" w:hAnsi="Arial" w:cs="Arial"/>
-          <w:i/>
-          <w:iCs/>
-          <w:sz w:val="24"/>
-          <w:szCs w:val="24"/>
-        </w:rPr>
-        <w:t>. Soc. Am.</w:t>
+        <w:t>J. Acous. Soc. Am.</w:t>
       </w:r>
       <w:r>
         <w:rPr>
@@ -259,21 +149,8 @@
       </w:r>
     </w:p>
     <w:p>
-      <w:proofErr w:type="spellStart"/>
-      <w:r>
-        <w:t>Tonals</w:t>
-      </w:r>
-      <w:proofErr w:type="spellEnd"/>
-      <w:r>
-        <w:t xml:space="preserve"> may by invoking the </w:t>
-      </w:r>
-      <w:proofErr w:type="spellStart"/>
-      <w:r>
-        <w:t>dtTonalsTracking</w:t>
-      </w:r>
-      <w:proofErr w:type="spellEnd"/>
-      <w:r>
-        <w:t xml:space="preserve"> function:</w:t>
+      <w:r>
+        <w:t>Tonals may by invoking the dtTonalsTracking function:</w:t>
       </w:r>
     </w:p>
     <w:p>
@@ -284,7 +161,6 @@
           <w:szCs w:val="20"/>
         </w:rPr>
       </w:pPr>
-      <w:proofErr w:type="gramStart"/>
       <w:r>
         <w:rPr>
           <w:rFonts w:ascii="Courier New" w:hAnsi="Courier New" w:cs="Courier New"/>
@@ -294,32 +170,29 @@
         </w:rPr>
         <w:t>detections</w:t>
       </w:r>
-      <w:proofErr w:type="gramEnd"/>
       <w:r>
         <w:rPr>
           <w:rFonts w:ascii="Courier New" w:hAnsi="Courier New" w:cs="Courier New"/>
           <w:sz w:val="20"/>
           <w:szCs w:val="20"/>
         </w:rPr>
-        <w:t xml:space="preserve"> = </w:t>
-      </w:r>
-      <w:proofErr w:type="spellStart"/>
+        <w:t xml:space="preserve"> = dtTonalsTracking(</w:t>
+      </w:r>
       <w:r>
         <w:rPr>
           <w:rFonts w:ascii="Courier New" w:hAnsi="Courier New" w:cs="Courier New"/>
           <w:sz w:val="20"/>
           <w:szCs w:val="20"/>
         </w:rPr>
-        <w:t>dtTonalsTracking</w:t>
-      </w:r>
-      <w:proofErr w:type="spellEnd"/>
+        <w:t>'</w:t>
+      </w:r>
       <w:r>
         <w:rPr>
           <w:rFonts w:ascii="Courier New" w:hAnsi="Courier New" w:cs="Courier New"/>
           <w:sz w:val="20"/>
           <w:szCs w:val="20"/>
         </w:rPr>
-        <w:t>(</w:t>
+        <w:t>test</w:t>
       </w:r>
       <w:r>
         <w:rPr>
@@ -327,7 +200,7 @@
           <w:sz w:val="20"/>
           <w:szCs w:val="20"/>
         </w:rPr>
-        <w:t>'</w:t>
+        <w:t>.wav</w:t>
       </w:r>
       <w:r>
         <w:rPr>
@@ -335,7 +208,7 @@
           <w:sz w:val="20"/>
           <w:szCs w:val="20"/>
         </w:rPr>
-        <w:t>test</w:t>
+        <w:t>'</w:t>
       </w:r>
       <w:r>
         <w:rPr>
@@ -343,7 +216,7 @@
           <w:sz w:val="20"/>
           <w:szCs w:val="20"/>
         </w:rPr>
-        <w:t>.wav</w:t>
+        <w:t>, start_s</w:t>
       </w:r>
       <w:r>
         <w:rPr>
@@ -351,7 +224,7 @@
           <w:sz w:val="20"/>
           <w:szCs w:val="20"/>
         </w:rPr>
-        <w:t>'</w:t>
+        <w:t xml:space="preserve">, </w:t>
       </w:r>
       <w:r>
         <w:rPr>
@@ -359,316 +232,161 @@
           <w:sz w:val="20"/>
           <w:szCs w:val="20"/>
         </w:rPr>
-        <w:t xml:space="preserve">, </w:t>
-      </w:r>
-      <w:proofErr w:type="spellStart"/>
+        <w:t>end_s</w:t>
+      </w:r>
       <w:r>
         <w:rPr>
           <w:rFonts w:ascii="Courier New" w:hAnsi="Courier New" w:cs="Courier New"/>
           <w:sz w:val="20"/>
           <w:szCs w:val="20"/>
         </w:rPr>
-        <w:t>start_s</w:t>
-      </w:r>
-      <w:proofErr w:type="spellEnd"/>
+        <w:t>);</w:t>
+      </w:r>
+    </w:p>
+    <w:p>
+      <w:r>
+        <w:t xml:space="preserve">which runs the contour detector over the data in test.wav from the start time to the end time, both specified in seconds.  To process the entire file, use 0 for start_s and </w:t>
+      </w:r>
       <w:r>
         <w:rPr>
           <w:rFonts w:ascii="Courier New" w:hAnsi="Courier New" w:cs="Courier New"/>
           <w:sz w:val="20"/>
           <w:szCs w:val="20"/>
         </w:rPr>
-        <w:t xml:space="preserve">, </w:t>
-      </w:r>
-      <w:proofErr w:type="spellStart"/>
+        <w:t>Inf</w:t>
+      </w:r>
       <w:r>
         <w:rPr>
           <w:rFonts w:ascii="Courier New" w:hAnsi="Courier New" w:cs="Courier New"/>
           <w:sz w:val="20"/>
           <w:szCs w:val="20"/>
         </w:rPr>
-        <w:t>end_s</w:t>
-      </w:r>
-      <w:proofErr w:type="spellEnd"/>
+        <w:t xml:space="preserve"> </w:t>
+      </w:r>
+      <w:r>
+        <w:t>for end_s</w:t>
+      </w:r>
       <w:r>
         <w:rPr>
           <w:rFonts w:ascii="Courier New" w:hAnsi="Courier New" w:cs="Courier New"/>
           <w:sz w:val="20"/>
           <w:szCs w:val="20"/>
         </w:rPr>
-        <w:t>);</w:t>
-      </w:r>
-    </w:p>
-    <w:p>
-      <w:proofErr w:type="gramStart"/>
-      <w:r>
-        <w:t>which</w:t>
-      </w:r>
-      <w:proofErr w:type="gramEnd"/>
-      <w:r>
-        <w:t xml:space="preserve"> runs the contour detector over the data in test.wav from the start time to the end time, both specified in seconds.  To process the entire file, use 0 for </w:t>
-      </w:r>
-      <w:proofErr w:type="spellStart"/>
-      <w:r>
-        <w:t>start_s</w:t>
-      </w:r>
-      <w:proofErr w:type="spellEnd"/>
-      <w:r>
-        <w:t xml:space="preserve"> and </w:t>
-      </w:r>
-      <w:proofErr w:type="spellStart"/>
-      <w:proofErr w:type="gramStart"/>
-      <w:r>
-        <w:rPr>
-          <w:rFonts w:ascii="Courier New" w:hAnsi="Courier New" w:cs="Courier New"/>
-          <w:sz w:val="20"/>
-          <w:szCs w:val="20"/>
-        </w:rPr>
-        <w:t>Inf</w:t>
-      </w:r>
-      <w:proofErr w:type="spellEnd"/>
-      <w:proofErr w:type="gramEnd"/>
-      <w:r>
-        <w:rPr>
-          <w:rFonts w:ascii="Courier New" w:hAnsi="Courier New" w:cs="Courier New"/>
-          <w:sz w:val="20"/>
-          <w:szCs w:val="20"/>
-        </w:rPr>
+        <w:t xml:space="preserve">.  </w:t>
+      </w:r>
+      <w:r>
+        <w:t xml:space="preserve">The result is a collection of Java objects.  They can be passed to other </w:t>
+      </w:r>
+      <w:r>
+        <w:rPr>
+          <w:i/>
+        </w:rPr>
+        <w:t>silbido</w:t>
+      </w:r>
+      <w:r>
+        <w:t xml:space="preserve"> functions</w:t>
+      </w:r>
+      <w:r>
+        <w:t xml:space="preserve"> such as dtTonalAnnotate (see the annotation manual)</w:t>
+      </w:r>
+      <w:r>
+        <w:t xml:space="preserve"> or operated on using the Java collections interface.</w:t>
+      </w:r>
+    </w:p>
+    <w:p>
+      <w:pPr>
+        <w:pStyle w:val="Heading1"/>
+      </w:pPr>
+      <w:r>
+        <w:t>Producing detections</w:t>
+      </w:r>
+    </w:p>
+    <w:p>
+      <w:r>
+        <w:t xml:space="preserve">The graphs associated with the detections </w:t>
+      </w:r>
+      <w:r>
+        <w:t xml:space="preserve">produced by dtTonalsTracking </w:t>
+      </w:r>
+      <w:r>
+        <w:t>can be retrieved by adding</w:t>
+      </w:r>
+      <w:r>
+        <w:t xml:space="preserve"> an optional output argument.   While only three input parameters are mandatory, there is a wide array of optional arguments that can be specified using keyword/value pairs where the keyword is quoted, e.g. </w:t>
+      </w:r>
+      <w:r>
+        <w:t>'Framing'</w:t>
+      </w:r>
+      <w:r>
+        <w:t xml:space="preserve">, and the values follow. </w:t>
+      </w:r>
+    </w:p>
+    <w:p>
+      <w:r>
+        <w:t>Common arguments that a user may wish to specify:</w:t>
+      </w:r>
+    </w:p>
+    <w:p>
+      <w:pPr>
+        <w:ind w:left="1440" w:hanging="720"/>
+      </w:pPr>
+      <w:r>
+        <w:t>'ParameterSet'</w:t>
+      </w:r>
+      <w:r>
+        <w:t xml:space="preserve">, </w:t>
+      </w:r>
+      <w:r>
         <w:t xml:space="preserve"> </w:t>
       </w:r>
       <w:r>
-        <w:t xml:space="preserve">for </w:t>
-      </w:r>
-      <w:proofErr w:type="spellStart"/>
-      <w:r>
-        <w:t>end_s</w:t>
-      </w:r>
-      <w:proofErr w:type="spellEnd"/>
-      <w:r>
-        <w:rPr>
-          <w:rFonts w:ascii="Courier New" w:hAnsi="Courier New" w:cs="Courier New"/>
-          <w:sz w:val="20"/>
-          <w:szCs w:val="20"/>
-        </w:rPr>
-        <w:t xml:space="preserve">.  </w:t>
-      </w:r>
-      <w:r>
-        <w:t xml:space="preserve">The result is a collection of Java objects.  They can be passed to other </w:t>
-      </w:r>
-      <w:proofErr w:type="spellStart"/>
+        <w:t xml:space="preserve">ParameterName - </w:t>
+      </w:r>
+      <w:r>
+        <w:t xml:space="preserve"> lets the user specify a default group of parameters.  There are currently two valid parameter strings that can follow ParameterSet:  'odontocete' and 'mysticete'.  While the names are general, the odontocete group is designed for whistles between 5 and 50 kHz while the mysticete group is for very low frequency mysticetes such as blue whales.</w:t>
+      </w:r>
+      <w:r>
+        <w:t xml:space="preserve">  Using ParameterSet may override many of the defaults listed below.  </w:t>
+      </w:r>
+      <w:r>
+        <w:t xml:space="preserve">The ParameterName must correspond to an extended markup language file that is stored in the </w:t>
+      </w:r>
       <w:r>
         <w:rPr>
           <w:i/>
+          <w:iCs/>
         </w:rPr>
         <w:t>silbido</w:t>
       </w:r>
-      <w:proofErr w:type="spellEnd"/>
-      <w:r>
-        <w:t xml:space="preserve"> functions</w:t>
-      </w:r>
-      <w:r>
-        <w:t xml:space="preserve"> such as </w:t>
-      </w:r>
-      <w:proofErr w:type="spellStart"/>
-      <w:r>
-        <w:t>dtTonalAnnotate</w:t>
-      </w:r>
-      <w:proofErr w:type="spellEnd"/>
-      <w:r>
-        <w:t xml:space="preserve"> (see the annotation manual)</w:t>
-      </w:r>
-      <w:r>
-        <w:t xml:space="preserve"> or operated on using the Java collections interface.</w:t>
-      </w:r>
-    </w:p>
-    <w:p>
-      <w:pPr>
-        <w:pStyle w:val="Heading1"/>
-      </w:pPr>
-      <w:r>
-        <w:t>Producing detections</w:t>
-      </w:r>
-    </w:p>
-    <w:p>
-      <w:r>
-        <w:t xml:space="preserve">The graphs associated with the detections </w:t>
-      </w:r>
-      <w:r>
-        <w:t xml:space="preserve">produced by </w:t>
-      </w:r>
-      <w:proofErr w:type="spellStart"/>
-      <w:r>
-        <w:t>dtTonalsTracking</w:t>
-      </w:r>
-      <w:proofErr w:type="spellEnd"/>
-      <w:r>
-        <w:t xml:space="preserve"> </w:t>
-      </w:r>
-      <w:r>
-        <w:t>can be retrieved by adding</w:t>
-      </w:r>
-      <w:r>
-        <w:t xml:space="preserve"> an optional output argument.   While only three input parameters are mandatory, there is a wide array of optional arguments that can be specified using keyword/value pairs where the keyword is quoted, e.g. </w:t>
-      </w:r>
-      <w:r>
-        <w:t>'Framing'</w:t>
-      </w:r>
-      <w:r>
-        <w:t xml:space="preserve">, and the values follow. </w:t>
-      </w:r>
-    </w:p>
-    <w:p>
-      <w:r>
-        <w:t>Common arguments that a user may wish to specify:</w:t>
+      <w:r>
+        <w:t xml:space="preserve">’s </w:t>
+      </w:r>
+      <w:r>
+        <w:t>src/matlab/lib directory.  See these files for examples of parameter settings.</w:t>
       </w:r>
     </w:p>
     <w:p>
       <w:pPr>
         <w:ind w:left="1440" w:hanging="720"/>
       </w:pPr>
-      <w:r>
-        <w:t>'</w:t>
-      </w:r>
-      <w:proofErr w:type="spellStart"/>
-      <w:r>
-        <w:t>ParameterSet</w:t>
-      </w:r>
-      <w:proofErr w:type="spellEnd"/>
-      <w:r>
-        <w:t>'</w:t>
-      </w:r>
-      <w:proofErr w:type="gramStart"/>
-      <w:r>
-        <w:t xml:space="preserve">, </w:t>
-      </w:r>
-      <w:r>
-        <w:t xml:space="preserve"> </w:t>
-      </w:r>
-      <w:proofErr w:type="spellStart"/>
-      <w:r>
-        <w:t>ParameterName</w:t>
-      </w:r>
-      <w:proofErr w:type="spellEnd"/>
-      <w:proofErr w:type="gramEnd"/>
-      <w:r>
-        <w:t xml:space="preserve"> - </w:t>
-      </w:r>
-      <w:r>
-        <w:t xml:space="preserve"> lets the user specify a default group of parameters.  There are currently two valid parameter strings that can follow </w:t>
-      </w:r>
-      <w:proofErr w:type="spellStart"/>
-      <w:r>
-        <w:t>ParameterSet</w:t>
-      </w:r>
-      <w:proofErr w:type="spellEnd"/>
-      <w:r>
-        <w:t>:  '</w:t>
-      </w:r>
-      <w:proofErr w:type="spellStart"/>
-      <w:r>
-        <w:t>odontocete</w:t>
-      </w:r>
-      <w:proofErr w:type="spellEnd"/>
-      <w:r>
-        <w:t>' and '</w:t>
-      </w:r>
-      <w:proofErr w:type="spellStart"/>
-      <w:r>
-        <w:t>mysticete</w:t>
-      </w:r>
-      <w:proofErr w:type="spellEnd"/>
-      <w:r>
-        <w:t xml:space="preserve">'.  While the names are general, the </w:t>
-      </w:r>
-      <w:proofErr w:type="spellStart"/>
-      <w:r>
-        <w:t>odontocete</w:t>
-      </w:r>
-      <w:proofErr w:type="spellEnd"/>
-      <w:r>
-        <w:t xml:space="preserve"> group is designed for whistles between 5 and 50 kHz while the </w:t>
-      </w:r>
-      <w:proofErr w:type="spellStart"/>
-      <w:r>
-        <w:t>mysticete</w:t>
-      </w:r>
-      <w:proofErr w:type="spellEnd"/>
-      <w:r>
-        <w:t xml:space="preserve"> group is for very low frequency </w:t>
-      </w:r>
-      <w:proofErr w:type="spellStart"/>
-      <w:proofErr w:type="gramStart"/>
-      <w:r>
-        <w:t>mysticetes</w:t>
-      </w:r>
-      <w:proofErr w:type="spellEnd"/>
-      <w:proofErr w:type="gramEnd"/>
-      <w:r>
-        <w:t xml:space="preserve"> such as blue whales.</w:t>
-      </w:r>
-      <w:r>
-        <w:t xml:space="preserve">  Using </w:t>
-      </w:r>
-      <w:proofErr w:type="spellStart"/>
-      <w:r>
-        <w:t>ParameterSet</w:t>
-      </w:r>
-      <w:proofErr w:type="spellEnd"/>
-      <w:r>
-        <w:t xml:space="preserve"> may override many of the defaults listed below.  Currently, the parameters are stored in </w:t>
-      </w:r>
-      <w:proofErr w:type="spellStart"/>
-      <w:r>
-        <w:t>dtThresh.m</w:t>
-      </w:r>
-      <w:proofErr w:type="spellEnd"/>
     </w:p>
     <w:p>
       <w:pPr>
         <w:ind w:left="1440" w:hanging="720"/>
       </w:pPr>
+      <w:r>
+        <w:t>'Framing', [Advance_ms, Length_ms] - frame advance and length in ms.   Defaults to 2 and 8 ms respectively</w:t>
+      </w:r>
+      <w:r>
+        <w:t>.</w:t>
+      </w:r>
     </w:p>
     <w:p>
       <w:pPr>
         <w:ind w:left="1440" w:hanging="720"/>
       </w:pPr>
       <w:r>
-        <w:lastRenderedPageBreak/>
-        <w:t>'Framing', [</w:t>
-      </w:r>
-      <w:proofErr w:type="spellStart"/>
-      <w:r>
-        <w:t>Advance_ms</w:t>
-      </w:r>
-      <w:proofErr w:type="spellEnd"/>
-      <w:r>
-        <w:t xml:space="preserve">, </w:t>
-      </w:r>
-      <w:proofErr w:type="spellStart"/>
-      <w:r>
-        <w:t>Length_ms</w:t>
-      </w:r>
-      <w:proofErr w:type="spellEnd"/>
-      <w:r>
-        <w:t xml:space="preserve">] - frame advance and length in </w:t>
-      </w:r>
-      <w:proofErr w:type="spellStart"/>
-      <w:r>
-        <w:t>ms.</w:t>
-      </w:r>
-      <w:proofErr w:type="spellEnd"/>
-      <w:r>
-        <w:t xml:space="preserve">   Defaults to 2 and 8 </w:t>
-      </w:r>
-      <w:proofErr w:type="spellStart"/>
-      <w:r>
-        <w:t>ms</w:t>
-      </w:r>
-      <w:proofErr w:type="spellEnd"/>
-      <w:r>
-        <w:t xml:space="preserve"> respectively</w:t>
-      </w:r>
-      <w:r>
-        <w:t>.</w:t>
+        <w:t>'Threshold', N_dB - Energy threshold in dB</w:t>
       </w:r>
     </w:p>
     <w:p>
@@ -676,15 +394,7 @@
         <w:ind w:left="1440" w:hanging="720"/>
       </w:pPr>
       <w:r>
-        <w:t xml:space="preserve">'Threshold', </w:t>
-      </w:r>
-      <w:proofErr w:type="spellStart"/>
-      <w:r>
-        <w:t>N_dB</w:t>
-      </w:r>
-      <w:proofErr w:type="spellEnd"/>
-      <w:r>
-        <w:t xml:space="preserve"> - Energy threshold in dB</w:t>
+        <w:t>'Interactive', bool - Wait for a keypress before processing the next frame.  Only valid when plot options are used (default false).</w:t>
       </w:r>
     </w:p>
     <w:p>
@@ -692,23 +402,7 @@
         <w:ind w:left="1440" w:hanging="720"/>
       </w:pPr>
       <w:r>
-        <w:t>'Interactive', bool - Wait for a keypress before processing the next frame.  Only valid when plot options are used (default false).</w:t>
-      </w:r>
-    </w:p>
-    <w:p>
-      <w:pPr>
-        <w:ind w:left="1440" w:hanging="720"/>
-      </w:pPr>
-      <w:r>
-        <w:t xml:space="preserve">'Plot', N - Shows formation of </w:t>
-      </w:r>
-      <w:proofErr w:type="spellStart"/>
-      <w:r>
-        <w:t>tonals</w:t>
-      </w:r>
-      <w:proofErr w:type="spellEnd"/>
-      <w:r>
-        <w:t xml:space="preserve"> interactively</w:t>
+        <w:t>'Plot', N - Shows formation of tonals interactively</w:t>
       </w:r>
       <w:r>
         <w:br/>
@@ -720,15 +414,7 @@
       </w:r>
       <w:r>
         <w:br/>
-        <w:t xml:space="preserve">    2 - Also show graphs as they are formed.  Graphs that are still active are plotted </w:t>
-      </w:r>
-      <w:proofErr w:type="gramStart"/>
-      <w:r>
-        <w:t>with :</w:t>
-      </w:r>
-      <w:proofErr w:type="gramEnd"/>
-      <w:r>
-        <w:t>, those that are closed with -.</w:t>
+        <w:t xml:space="preserve">    2 - Also show graphs as they are formed.  Graphs that are still active are plotted with :, those that are closed with -.</w:t>
       </w:r>
       <w:r>
         <w:br/>
@@ -739,29 +425,8 @@
       <w:pPr>
         <w:ind w:left="1440" w:hanging="720"/>
       </w:pPr>
-      <w:proofErr w:type="spellStart"/>
-      <w:r>
-        <w:t>ActiveSet_s</w:t>
-      </w:r>
-      <w:proofErr w:type="spellEnd"/>
-      <w:r>
-        <w:t xml:space="preserve">, N - Graphs are added to the active set once they </w:t>
-      </w:r>
-      <w:proofErr w:type="gramStart"/>
-      <w:r>
-        <w:t>are  N</w:t>
-      </w:r>
-      <w:proofErr w:type="gramEnd"/>
-      <w:r>
-        <w:t xml:space="preserve"> </w:t>
-      </w:r>
-      <w:proofErr w:type="spellStart"/>
-      <w:r>
-        <w:t>s</w:t>
-      </w:r>
-      <w:proofErr w:type="spellEnd"/>
-      <w:r>
-        <w:t xml:space="preserve"> long.</w:t>
+      <w:r>
+        <w:t>ActiveSet_s, N - Graphs are added to the active set once they are  N s long.</w:t>
       </w:r>
     </w:p>
     <w:p>
@@ -769,31 +434,7 @@
         <w:ind w:left="1440" w:hanging="720"/>
       </w:pPr>
       <w:r>
-        <w:t>'Movie', File - Capture plot to AVI movie file.  Plot must be &gt; 0.  File must have .</w:t>
-      </w:r>
-      <w:proofErr w:type="spellStart"/>
-      <w:r>
-        <w:t>avi</w:t>
-      </w:r>
-      <w:proofErr w:type="spellEnd"/>
-      <w:r>
-        <w:t xml:space="preserve"> extension, but to play it in </w:t>
-      </w:r>
-      <w:proofErr w:type="spellStart"/>
-      <w:r>
-        <w:t>Powerpoint</w:t>
-      </w:r>
-      <w:proofErr w:type="spellEnd"/>
-      <w:r>
-        <w:t xml:space="preserve"> the resulting file's extension must be changed to .</w:t>
-      </w:r>
-      <w:proofErr w:type="spellStart"/>
-      <w:r>
-        <w:t>wmv</w:t>
-      </w:r>
-      <w:proofErr w:type="spellEnd"/>
-      <w:r>
-        <w:t>.</w:t>
+        <w:t>'Movie', File - Capture plot to AVI movie file.  Plot must be &gt; 0.  File must have .avi extension, but to play it in Powerpoint the resulting file's extension must be changed to .wmv.</w:t>
       </w:r>
     </w:p>
     <w:p>
@@ -801,15 +442,7 @@
         <w:ind w:left="1440" w:hanging="720"/>
       </w:pPr>
       <w:r>
-        <w:t xml:space="preserve">'Noise', Method - Method for noise compensation in spectrogram plots.  It is recommended that the same noise compensation as used for creating the ground truth set be used.  See </w:t>
-      </w:r>
-      <w:proofErr w:type="spellStart"/>
-      <w:r>
-        <w:t>dtSpectrogramNoiseComp</w:t>
-      </w:r>
-      <w:proofErr w:type="spellEnd"/>
-      <w:r>
-        <w:t xml:space="preserve"> for valid methods.</w:t>
+        <w:t>'Noise', Method - Method for noise compensation in spectrogram plots.  It is recommended that the same noise compensation as used for creating the ground truth set be used.  See dtSpectrogramNoiseComp for valid methods.</w:t>
       </w:r>
     </w:p>
     <w:p>
@@ -817,24 +450,7 @@
         <w:ind w:left="1440" w:hanging="720"/>
       </w:pPr>
       <w:r>
-        <w:t xml:space="preserve"> '</w:t>
-      </w:r>
-      <w:proofErr w:type="spellStart"/>
-      <w:r>
-        <w:t>NoiseBoundaries</w:t>
-      </w:r>
-      <w:proofErr w:type="spellEnd"/>
-      <w:r>
-        <w:t>', B - B is a vector of noise regime boundaries in seconds.  Noise is assumed to have different characteristics on</w:t>
-      </w:r>
-      <w:r>
-        <w:t xml:space="preserve"> </w:t>
-      </w:r>
-      <w:r>
-        <w:t>either side of each boundary, confounding any noise compensation techniques that assume a homogeneous noise source.  Noise estimates will not use data that crosses the boundaries.</w:t>
-      </w:r>
-      <w:r>
-        <w:t xml:space="preserve">  See the documentation </w:t>
+        <w:t xml:space="preserve"> 'NoiseBoundaries', B - B is a vector of noise regime boundaries in seconds.  Noise is assumed to have different characteristics on either side of each boundary, confounding any noise compensation techniques that assume a homogeneous noise source.  Noise estimates will not use data that crosses the boundaries.  See the documentation </w:t>
       </w:r>
       <w:r>
         <w:t xml:space="preserve">on </w:t>
@@ -842,39 +458,13 @@
       <w:r>
         <w:t>noise regime change detection for information on how to populate B.  This is useful for times when noise environments change radically, such as passing ships or towed arrays passing through a wake.</w:t>
       </w:r>
-      <w:bookmarkStart w:id="0" w:name="_GoBack"/>
-      <w:bookmarkEnd w:id="0"/>
     </w:p>
     <w:p>
       <w:pPr>
         <w:ind w:left="1440" w:hanging="720"/>
       </w:pPr>
       <w:r>
-        <w:t>'</w:t>
-      </w:r>
-      <w:proofErr w:type="spellStart"/>
-      <w:r>
-        <w:t>DetectorRange</w:t>
-      </w:r>
-      <w:proofErr w:type="spellEnd"/>
-      <w:r>
-        <w:t>', [</w:t>
-      </w:r>
-      <w:proofErr w:type="spellStart"/>
-      <w:r>
-        <w:t>LowCutoff_Hz</w:t>
-      </w:r>
-      <w:proofErr w:type="spellEnd"/>
-      <w:r>
-        <w:t xml:space="preserve">, </w:t>
-      </w:r>
-      <w:proofErr w:type="spellStart"/>
-      <w:r>
-        <w:t>HighCutoff_Hz</w:t>
-      </w:r>
-      <w:proofErr w:type="spellEnd"/>
-      <w:r>
-        <w:t xml:space="preserve">] - low and high </w:t>
+        <w:t xml:space="preserve">'DetectorRange', [LowCutoff_Hz, HighCutoff_Hz] - low and high </w:t>
       </w:r>
       <w:r>
         <w:t>cutoff frequency</w:t>
@@ -885,23 +475,7 @@
     </w:p>
     <w:p>
       <w:r>
-        <w:t xml:space="preserve">Both the </w:t>
-      </w:r>
-      <w:proofErr w:type="spellStart"/>
-      <w:r>
-        <w:t>tonals</w:t>
-      </w:r>
-      <w:proofErr w:type="spellEnd"/>
-      <w:r>
-        <w:t xml:space="preserve"> and graph can be visualized using the function </w:t>
-      </w:r>
-      <w:proofErr w:type="spellStart"/>
-      <w:r>
-        <w:t>dtTonalsPlot</w:t>
-      </w:r>
-      <w:proofErr w:type="spellEnd"/>
-      <w:r>
-        <w:t xml:space="preserve"> which is the function used to produce the plots in Roch et al. (2011). </w:t>
+        <w:t xml:space="preserve">Both the tonals and graph can be visualized using the function dtTonalsPlot which is the function used to produce the plots in Roch et al. (2011). </w:t>
       </w:r>
     </w:p>
     <w:p/>
@@ -916,7 +490,7 @@
 </file>
 
 <file path=word/numbering.xml><?xml version="1.0" encoding="utf-8"?>
-<w:numbering xmlns:wpc="http://schemas.microsoft.com/office/word/2010/wordprocessingCanvas" xmlns:mc="http://schemas.openxmlformats.org/markup-compatibility/2006" xmlns:o="urn:schemas-microsoft-com:office:office" xmlns:r="http://schemas.openxmlformats.org/officeDocument/2006/relationships" xmlns:m="http://schemas.openxmlformats.org/officeDocument/2006/math" xmlns:v="urn:schemas-microsoft-com:vml" xmlns:wp14="http://schemas.microsoft.com/office/word/2010/wordprocessingDrawing" xmlns:wp="http://schemas.openxmlformats.org/drawingml/2006/wordprocessingDrawing" xmlns:w10="urn:schemas-microsoft-com:office:word" xmlns:w="http://schemas.openxmlformats.org/wordprocessingml/2006/main" xmlns:w14="http://schemas.microsoft.com/office/word/2010/wordml" xmlns:w15="http://schemas.microsoft.com/office/word/2012/wordml" xmlns:wpg="http://schemas.microsoft.com/office/word/2010/wordprocessingGroup" xmlns:wpi="http://schemas.microsoft.com/office/word/2010/wordprocessingInk" xmlns:wne="http://schemas.microsoft.com/office/word/2006/wordml" xmlns:wps="http://schemas.microsoft.com/office/word/2010/wordprocessingShape" mc:Ignorable="w14 w15 wp14">
+<w:numbering xmlns:wpc="http://schemas.microsoft.com/office/word/2010/wordprocessingCanvas" xmlns:cx="http://schemas.microsoft.com/office/drawing/2014/chartex" xmlns:cx1="http://schemas.microsoft.com/office/drawing/2015/9/8/chartex" xmlns:cx2="http://schemas.microsoft.com/office/drawing/2015/10/21/chartex" xmlns:cx3="http://schemas.microsoft.com/office/drawing/2016/5/9/chartex" xmlns:cx4="http://schemas.microsoft.com/office/drawing/2016/5/10/chartex" xmlns:cx5="http://schemas.microsoft.com/office/drawing/2016/5/11/chartex" xmlns:cx6="http://schemas.microsoft.com/office/drawing/2016/5/12/chartex" xmlns:cx7="http://schemas.microsoft.com/office/drawing/2016/5/13/chartex" xmlns:cx8="http://schemas.microsoft.com/office/drawing/2016/5/14/chartex" xmlns:mc="http://schemas.openxmlformats.org/markup-compatibility/2006" xmlns:aink="http://schemas.microsoft.com/office/drawing/2016/ink" xmlns:am3d="http://schemas.microsoft.com/office/drawing/2017/model3d" xmlns:o="urn:schemas-microsoft-com:office:office" xmlns:r="http://schemas.openxmlformats.org/officeDocument/2006/relationships" xmlns:m="http://schemas.openxmlformats.org/officeDocument/2006/math" xmlns:v="urn:schemas-microsoft-com:vml" xmlns:wp14="http://schemas.microsoft.com/office/word/2010/wordprocessingDrawing" xmlns:wp="http://schemas.openxmlformats.org/drawingml/2006/wordprocessingDrawing" xmlns:w10="urn:schemas-microsoft-com:office:word" xmlns:w="http://schemas.openxmlformats.org/wordprocessingml/2006/main" xmlns:w14="http://schemas.microsoft.com/office/word/2010/wordml" xmlns:w15="http://schemas.microsoft.com/office/word/2012/wordml" xmlns:w16cex="http://schemas.microsoft.com/office/word/2018/wordml/cex" xmlns:w16cid="http://schemas.microsoft.com/office/word/2016/wordml/cid" xmlns:w16="http://schemas.microsoft.com/office/word/2018/wordml" xmlns:w16sdtdh="http://schemas.microsoft.com/office/word/2020/wordml/sdtdatahash" xmlns:w16se="http://schemas.microsoft.com/office/word/2015/wordml/symex" xmlns:wpg="http://schemas.microsoft.com/office/word/2010/wordprocessingGroup" xmlns:wpi="http://schemas.microsoft.com/office/word/2010/wordprocessingInk" xmlns:wne="http://schemas.microsoft.com/office/word/2006/wordml" xmlns:wps="http://schemas.microsoft.com/office/word/2010/wordprocessingShape" mc:Ignorable="w14 w15 w16se w16cid w16 w16cex w16sdtdh wp14">
   <w:abstractNum w:abstractNumId="0" w15:restartNumberingAfterBreak="0">
     <w:nsid w:val="5A85799A"/>
     <w:multiLevelType w:val="hybridMultilevel"/>
@@ -1065,7 +639,7 @@
 </file>
 
 <file path=word/styles.xml><?xml version="1.0" encoding="utf-8"?>
-<w:styles xmlns:mc="http://schemas.openxmlformats.org/markup-compatibility/2006" xmlns:r="http://schemas.openxmlformats.org/officeDocument/2006/relationships" xmlns:w="http://schemas.openxmlformats.org/wordprocessingml/2006/main" xmlns:w14="http://schemas.microsoft.com/office/word/2010/wordml" xmlns:w15="http://schemas.microsoft.com/office/word/2012/wordml" mc:Ignorable="w14 w15">
+<w:styles xmlns:mc="http://schemas.openxmlformats.org/markup-compatibility/2006" xmlns:r="http://schemas.openxmlformats.org/officeDocument/2006/relationships" xmlns:w="http://schemas.openxmlformats.org/wordprocessingml/2006/main" xmlns:w14="http://schemas.microsoft.com/office/word/2010/wordml" xmlns:w15="http://schemas.microsoft.com/office/word/2012/wordml" xmlns:w16cex="http://schemas.microsoft.com/office/word/2018/wordml/cex" xmlns:w16cid="http://schemas.microsoft.com/office/word/2016/wordml/cid" xmlns:w16="http://schemas.microsoft.com/office/word/2018/wordml" xmlns:w16sdtdh="http://schemas.microsoft.com/office/word/2020/wordml/sdtdatahash" xmlns:w16se="http://schemas.microsoft.com/office/word/2015/wordml/symex" mc:Ignorable="w14 w15 w16se w16cid w16 w16cex w16sdtdh">
   <w:docDefaults>
     <w:rPrDefault>
       <w:rPr>
@@ -1081,7 +655,7 @@
       </w:pPr>
     </w:pPrDefault>
   </w:docDefaults>
-  <w:latentStyles w:defLockedState="0" w:defUIPriority="99" w:defSemiHidden="0" w:defUnhideWhenUsed="0" w:defQFormat="0" w:count="371">
+  <w:latentStyles w:defLockedState="0" w:defUIPriority="99" w:defSemiHidden="0" w:defUnhideWhenUsed="0" w:defQFormat="0" w:count="376">
     <w:lsdException w:name="Normal" w:uiPriority="0" w:qFormat="1"/>
     <w:lsdException w:name="heading 1" w:uiPriority="9" w:qFormat="1"/>
     <w:lsdException w:name="heading 2" w:semiHidden="1" w:uiPriority="9" w:unhideWhenUsed="1" w:qFormat="1"/>
@@ -1187,7 +761,6 @@
     <w:lsdException w:name="HTML Sample" w:semiHidden="1" w:unhideWhenUsed="1"/>
     <w:lsdException w:name="HTML Typewriter" w:semiHidden="1" w:unhideWhenUsed="1"/>
     <w:lsdException w:name="HTML Variable" w:semiHidden="1" w:unhideWhenUsed="1"/>
-    <w:lsdException w:name="Normal Table" w:semiHidden="1" w:unhideWhenUsed="1"/>
     <w:lsdException w:name="annotation subject" w:semiHidden="1" w:unhideWhenUsed="1"/>
     <w:lsdException w:name="No List" w:semiHidden="1" w:unhideWhenUsed="1"/>
     <w:lsdException w:name="Outline List 1" w:semiHidden="1" w:unhideWhenUsed="1"/>
@@ -1230,11 +803,8 @@
     <w:lsdException w:name="Table Contemporary" w:semiHidden="1" w:unhideWhenUsed="1"/>
     <w:lsdException w:name="Table Elegant" w:semiHidden="1" w:unhideWhenUsed="1"/>
     <w:lsdException w:name="Table Professional" w:semiHidden="1" w:unhideWhenUsed="1"/>
-    <w:lsdException w:name="Table Subtle 1" w:semiHidden="1" w:unhideWhenUsed="1"/>
     <w:lsdException w:name="Table Subtle 2" w:semiHidden="1" w:unhideWhenUsed="1"/>
     <w:lsdException w:name="Table Web 1" w:semiHidden="1" w:unhideWhenUsed="1"/>
-    <w:lsdException w:name="Table Web 2" w:semiHidden="1" w:unhideWhenUsed="1"/>
-    <w:lsdException w:name="Table Web 3" w:semiHidden="1" w:unhideWhenUsed="1"/>
     <w:lsdException w:name="Balloon Text" w:semiHidden="1" w:unhideWhenUsed="1"/>
     <w:lsdException w:name="Table Grid" w:uiPriority="59"/>
     <w:lsdException w:name="Table Theme" w:semiHidden="1" w:unhideWhenUsed="1"/>
@@ -1453,6 +1023,11 @@
     <w:lsdException w:name="List Table 5 Dark Accent 6" w:uiPriority="50"/>
     <w:lsdException w:name="List Table 6 Colorful Accent 6" w:uiPriority="51"/>
     <w:lsdException w:name="List Table 7 Colorful Accent 6" w:uiPriority="52"/>
+    <w:lsdException w:name="Mention" w:semiHidden="1" w:unhideWhenUsed="1"/>
+    <w:lsdException w:name="Smart Hyperlink" w:semiHidden="1" w:unhideWhenUsed="1"/>
+    <w:lsdException w:name="Hashtag" w:semiHidden="1" w:unhideWhenUsed="1"/>
+    <w:lsdException w:name="Unresolved Mention" w:semiHidden="1" w:unhideWhenUsed="1"/>
+    <w:lsdException w:name="Smart Link" w:semiHidden="1" w:unhideWhenUsed="1"/>
   </w:latentStyles>
   <w:style w:type="paragraph" w:default="1" w:styleId="Normal">
     <w:name w:val="Normal"/>

</xml_diff>

<commit_message>
fixed Range argument doc error
</commit_message>
<xml_diff>
--- a/docs/src/Detector.docx
+++ b/docs/src/Detector.docx
@@ -1,17 +1,19 @@
 
 <file path=word/document.xml><?xml version="1.0" encoding="utf-8"?>
-<w:document xmlns:wpc="http://schemas.microsoft.com/office/word/2010/wordprocessingCanvas" xmlns:cx="http://schemas.microsoft.com/office/drawing/2014/chartex" xmlns:cx1="http://schemas.microsoft.com/office/drawing/2015/9/8/chartex" xmlns:cx2="http://schemas.microsoft.com/office/drawing/2015/10/21/chartex" xmlns:cx3="http://schemas.microsoft.com/office/drawing/2016/5/9/chartex" xmlns:cx4="http://schemas.microsoft.com/office/drawing/2016/5/10/chartex" xmlns:cx5="http://schemas.microsoft.com/office/drawing/2016/5/11/chartex" xmlns:cx6="http://schemas.microsoft.com/office/drawing/2016/5/12/chartex" xmlns:cx7="http://schemas.microsoft.com/office/drawing/2016/5/13/chartex" xmlns:cx8="http://schemas.microsoft.com/office/drawing/2016/5/14/chartex" xmlns:mc="http://schemas.openxmlformats.org/markup-compatibility/2006" xmlns:aink="http://schemas.microsoft.com/office/drawing/2016/ink" xmlns:am3d="http://schemas.microsoft.com/office/drawing/2017/model3d" xmlns:o="urn:schemas-microsoft-com:office:office" xmlns:r="http://schemas.openxmlformats.org/officeDocument/2006/relationships" xmlns:m="http://schemas.openxmlformats.org/officeDocument/2006/math" xmlns:v="urn:schemas-microsoft-com:vml" xmlns:wp14="http://schemas.microsoft.com/office/word/2010/wordprocessingDrawing" xmlns:wp="http://schemas.openxmlformats.org/drawingml/2006/wordprocessingDrawing" xmlns:w10="urn:schemas-microsoft-com:office:word" xmlns:w="http://schemas.openxmlformats.org/wordprocessingml/2006/main" xmlns:w14="http://schemas.microsoft.com/office/word/2010/wordml" xmlns:w15="http://schemas.microsoft.com/office/word/2012/wordml" xmlns:w16cex="http://schemas.microsoft.com/office/word/2018/wordml/cex" xmlns:w16cid="http://schemas.microsoft.com/office/word/2016/wordml/cid" xmlns:w16="http://schemas.microsoft.com/office/word/2018/wordml" xmlns:w16sdtdh="http://schemas.microsoft.com/office/word/2020/wordml/sdtdatahash" xmlns:w16se="http://schemas.microsoft.com/office/word/2015/wordml/symex" xmlns:wpg="http://schemas.microsoft.com/office/word/2010/wordprocessingGroup" xmlns:wpi="http://schemas.microsoft.com/office/word/2010/wordprocessingInk" xmlns:wne="http://schemas.microsoft.com/office/word/2006/wordml" xmlns:wps="http://schemas.microsoft.com/office/word/2010/wordprocessingShape" mc:Ignorable="w14 w15 w16se w16cid w16 w16cex w16sdtdh wp14">
+<w:document xmlns:wpc="http://schemas.microsoft.com/office/word/2010/wordprocessingCanvas" xmlns:cx="http://schemas.microsoft.com/office/drawing/2014/chartex" xmlns:cx1="http://schemas.microsoft.com/office/drawing/2015/9/8/chartex" xmlns:cx2="http://schemas.microsoft.com/office/drawing/2015/10/21/chartex" xmlns:cx3="http://schemas.microsoft.com/office/drawing/2016/5/9/chartex" xmlns:cx4="http://schemas.microsoft.com/office/drawing/2016/5/10/chartex" xmlns:cx5="http://schemas.microsoft.com/office/drawing/2016/5/11/chartex" xmlns:cx6="http://schemas.microsoft.com/office/drawing/2016/5/12/chartex" xmlns:cx7="http://schemas.microsoft.com/office/drawing/2016/5/13/chartex" xmlns:cx8="http://schemas.microsoft.com/office/drawing/2016/5/14/chartex" xmlns:mc="http://schemas.openxmlformats.org/markup-compatibility/2006" xmlns:aink="http://schemas.microsoft.com/office/drawing/2016/ink" xmlns:am3d="http://schemas.microsoft.com/office/drawing/2017/model3d" xmlns:o="urn:schemas-microsoft-com:office:office" xmlns:oel="http://schemas.microsoft.com/office/2019/extlst" xmlns:r="http://schemas.openxmlformats.org/officeDocument/2006/relationships" xmlns:m="http://schemas.openxmlformats.org/officeDocument/2006/math" xmlns:v="urn:schemas-microsoft-com:vml" xmlns:wp14="http://schemas.microsoft.com/office/word/2010/wordprocessingDrawing" xmlns:wp="http://schemas.openxmlformats.org/drawingml/2006/wordprocessingDrawing" xmlns:w10="urn:schemas-microsoft-com:office:word" xmlns:w="http://schemas.openxmlformats.org/wordprocessingml/2006/main" xmlns:w14="http://schemas.microsoft.com/office/word/2010/wordml" xmlns:w15="http://schemas.microsoft.com/office/word/2012/wordml" xmlns:w16cex="http://schemas.microsoft.com/office/word/2018/wordml/cex" xmlns:w16cid="http://schemas.microsoft.com/office/word/2016/wordml/cid" xmlns:w16="http://schemas.microsoft.com/office/word/2018/wordml" xmlns:w16sdtdh="http://schemas.microsoft.com/office/word/2020/wordml/sdtdatahash" xmlns:w16se="http://schemas.microsoft.com/office/word/2015/wordml/symex" xmlns:wpg="http://schemas.microsoft.com/office/word/2010/wordprocessingGroup" xmlns:wpi="http://schemas.microsoft.com/office/word/2010/wordprocessingInk" xmlns:wne="http://schemas.microsoft.com/office/word/2006/wordml" xmlns:wps="http://schemas.microsoft.com/office/word/2010/wordprocessingShape" mc:Ignorable="w14 w15 w16se w16cid w16 w16cex w16sdtdh wp14">
   <w:body>
     <w:p>
       <w:pPr>
         <w:pStyle w:val="Title"/>
       </w:pPr>
+      <w:proofErr w:type="spellStart"/>
       <w:r>
         <w:rPr>
           <w:i/>
         </w:rPr>
         <w:t>Silbido</w:t>
       </w:r>
+      <w:proofErr w:type="spellEnd"/>
       <w:r>
         <w:t xml:space="preserve"> contour detector</w:t>
       </w:r>
@@ -34,24 +36,56 @@
           <w:sz w:val="32"/>
           <w:szCs w:val="40"/>
         </w:rPr>
-        <w:t>Please read the ReadMeFirst file before attempting to use this software.</w:t>
-      </w:r>
-    </w:p>
-    <w:p>
-      <w:r>
-        <w:t>The Silbido contour detector can be used to find frequency modulated tonal calls in an automated manner.  It generates a set of connected tonal calls that are represented as a graph, and then analyzes the graphs to extract individual whistles.</w:t>
+        <w:t xml:space="preserve">Please read the </w:t>
+      </w:r>
+      <w:proofErr w:type="spellStart"/>
+      <w:r>
+        <w:rPr>
+          <w:rFonts w:cstheme="minorHAnsi"/>
+          <w:b/>
+          <w:color w:val="FF0000"/>
+          <w:sz w:val="32"/>
+          <w:szCs w:val="40"/>
+        </w:rPr>
+        <w:t>ReadMeFirst</w:t>
+      </w:r>
+      <w:proofErr w:type="spellEnd"/>
+      <w:r>
+        <w:rPr>
+          <w:rFonts w:cstheme="minorHAnsi"/>
+          <w:b/>
+          <w:color w:val="FF0000"/>
+          <w:sz w:val="32"/>
+          <w:szCs w:val="40"/>
+        </w:rPr>
+        <w:t xml:space="preserve"> file before attempting to use this software.</w:t>
+      </w:r>
+    </w:p>
+    <w:p>
+      <w:r>
+        <w:t xml:space="preserve">The </w:t>
+      </w:r>
+      <w:proofErr w:type="spellStart"/>
+      <w:r>
+        <w:t>Silbido</w:t>
+      </w:r>
+      <w:proofErr w:type="spellEnd"/>
+      <w:r>
+        <w:t xml:space="preserve"> contour detector can be used to find frequency modulated tonal calls in an automated manner.  It generates a set of connected tonal calls that are represented as a graph, and then analyzes the graphs to extract individual whistles.</w:t>
       </w:r>
     </w:p>
     <w:p>
       <w:r>
         <w:t xml:space="preserve">This document explains how to use </w:t>
       </w:r>
+      <w:proofErr w:type="spellStart"/>
       <w:r>
         <w:rPr>
           <w:i/>
         </w:rPr>
         <w:t>silbido</w:t>
       </w:r>
+      <w:proofErr w:type="spellEnd"/>
       <w:r>
         <w:t>, for details on the algorithms, please consult our article:</w:t>
       </w:r>
@@ -83,7 +117,43 @@
           <w:sz w:val="24"/>
           <w:szCs w:val="24"/>
         </w:rPr>
-        <w:t>Roch, T.S. Brandes, B. Patel, Y. Barkley, S. Baumann-Pickering, M.S. Soldevilla (</w:t>
+        <w:t xml:space="preserve">Roch, T.S. </w:t>
+      </w:r>
+      <w:proofErr w:type="spellStart"/>
+      <w:r>
+        <w:rPr>
+          <w:rFonts w:ascii="Arial" w:hAnsi="Arial" w:cs="Arial"/>
+          <w:sz w:val="24"/>
+          <w:szCs w:val="24"/>
+        </w:rPr>
+        <w:t>Brandes</w:t>
+      </w:r>
+      <w:proofErr w:type="spellEnd"/>
+      <w:r>
+        <w:rPr>
+          <w:rFonts w:ascii="Arial" w:hAnsi="Arial" w:cs="Arial"/>
+          <w:sz w:val="24"/>
+          <w:szCs w:val="24"/>
+        </w:rPr>
+        <w:t xml:space="preserve">, B. Patel, Y. Barkley, S. Baumann-Pickering, M.S. </w:t>
+      </w:r>
+      <w:proofErr w:type="spellStart"/>
+      <w:r>
+        <w:rPr>
+          <w:rFonts w:ascii="Arial" w:hAnsi="Arial" w:cs="Arial"/>
+          <w:sz w:val="24"/>
+          <w:szCs w:val="24"/>
+        </w:rPr>
+        <w:t>Soldevilla</w:t>
+      </w:r>
+      <w:proofErr w:type="spellEnd"/>
+      <w:r>
+        <w:rPr>
+          <w:rFonts w:ascii="Arial" w:hAnsi="Arial" w:cs="Arial"/>
+          <w:sz w:val="24"/>
+          <w:szCs w:val="24"/>
+        </w:rPr>
+        <w:t xml:space="preserve"> (</w:t>
       </w:r>
       <w:r>
         <w:rPr>
@@ -111,7 +181,29 @@
           <w:sz w:val="24"/>
           <w:szCs w:val="24"/>
         </w:rPr>
-        <w:t>J. Acous. Soc. Am.</w:t>
+        <w:t xml:space="preserve">J. </w:t>
+      </w:r>
+      <w:proofErr w:type="spellStart"/>
+      <w:r>
+        <w:rPr>
+          <w:rFonts w:ascii="Arial" w:hAnsi="Arial" w:cs="Arial"/>
+          <w:i/>
+          <w:iCs/>
+          <w:sz w:val="24"/>
+          <w:szCs w:val="24"/>
+        </w:rPr>
+        <w:t>Acous</w:t>
+      </w:r>
+      <w:proofErr w:type="spellEnd"/>
+      <w:r>
+        <w:rPr>
+          <w:rFonts w:ascii="Arial" w:hAnsi="Arial" w:cs="Arial"/>
+          <w:i/>
+          <w:iCs/>
+          <w:sz w:val="24"/>
+          <w:szCs w:val="24"/>
+        </w:rPr>
+        <w:t>. Soc. Am.</w:t>
       </w:r>
       <w:r>
         <w:rPr>
@@ -149,8 +241,21 @@
       </w:r>
     </w:p>
     <w:p>
-      <w:r>
-        <w:t>Tonals may by invoking the dtTonalsTracking function:</w:t>
+      <w:proofErr w:type="spellStart"/>
+      <w:r>
+        <w:t>Tonals</w:t>
+      </w:r>
+      <w:proofErr w:type="spellEnd"/>
+      <w:r>
+        <w:t xml:space="preserve"> may by invoking the </w:t>
+      </w:r>
+      <w:proofErr w:type="spellStart"/>
+      <w:r>
+        <w:t>dtTonalsTracking</w:t>
+      </w:r>
+      <w:proofErr w:type="spellEnd"/>
+      <w:r>
+        <w:t xml:space="preserve"> function:</w:t>
       </w:r>
     </w:p>
     <w:p>
@@ -176,23 +281,25 @@
           <w:sz w:val="20"/>
           <w:szCs w:val="20"/>
         </w:rPr>
-        <w:t xml:space="preserve"> = dtTonalsTracking(</w:t>
-      </w:r>
+        <w:t xml:space="preserve"> = </w:t>
+      </w:r>
+      <w:proofErr w:type="spellStart"/>
       <w:r>
         <w:rPr>
           <w:rFonts w:ascii="Courier New" w:hAnsi="Courier New" w:cs="Courier New"/>
           <w:sz w:val="20"/>
           <w:szCs w:val="20"/>
         </w:rPr>
-        <w:t>'</w:t>
-      </w:r>
+        <w:t>dtTonalsTracking</w:t>
+      </w:r>
+      <w:proofErr w:type="spellEnd"/>
       <w:r>
         <w:rPr>
           <w:rFonts w:ascii="Courier New" w:hAnsi="Courier New" w:cs="Courier New"/>
           <w:sz w:val="20"/>
           <w:szCs w:val="20"/>
         </w:rPr>
-        <w:t>test</w:t>
+        <w:t>(</w:t>
       </w:r>
       <w:r>
         <w:rPr>
@@ -200,7 +307,7 @@
           <w:sz w:val="20"/>
           <w:szCs w:val="20"/>
         </w:rPr>
-        <w:t>.wav</w:t>
+        <w:t>'</w:t>
       </w:r>
       <w:r>
         <w:rPr>
@@ -208,7 +315,7 @@
           <w:sz w:val="20"/>
           <w:szCs w:val="20"/>
         </w:rPr>
-        <w:t>'</w:t>
+        <w:t>test</w:t>
       </w:r>
       <w:r>
         <w:rPr>
@@ -216,7 +323,7 @@
           <w:sz w:val="20"/>
           <w:szCs w:val="20"/>
         </w:rPr>
-        <w:t>, start_s</w:t>
+        <w:t>.wav</w:t>
       </w:r>
       <w:r>
         <w:rPr>
@@ -224,7 +331,7 @@
           <w:sz w:val="20"/>
           <w:szCs w:val="20"/>
         </w:rPr>
-        <w:t xml:space="preserve">, </w:t>
+        <w:t>'</w:t>
       </w:r>
       <w:r>
         <w:rPr>
@@ -232,62 +339,113 @@
           <w:sz w:val="20"/>
           <w:szCs w:val="20"/>
         </w:rPr>
-        <w:t>end_s</w:t>
-      </w:r>
+        <w:t xml:space="preserve">, </w:t>
+      </w:r>
+      <w:proofErr w:type="spellStart"/>
       <w:r>
         <w:rPr>
           <w:rFonts w:ascii="Courier New" w:hAnsi="Courier New" w:cs="Courier New"/>
           <w:sz w:val="20"/>
           <w:szCs w:val="20"/>
         </w:rPr>
-        <w:t>);</w:t>
-      </w:r>
-    </w:p>
-    <w:p>
-      <w:r>
-        <w:t xml:space="preserve">which runs the contour detector over the data in test.wav from the start time to the end time, both specified in seconds.  To process the entire file, use 0 for start_s and </w:t>
-      </w:r>
+        <w:t>start_s</w:t>
+      </w:r>
+      <w:proofErr w:type="spellEnd"/>
       <w:r>
         <w:rPr>
           <w:rFonts w:ascii="Courier New" w:hAnsi="Courier New" w:cs="Courier New"/>
           <w:sz w:val="20"/>
           <w:szCs w:val="20"/>
         </w:rPr>
-        <w:t>Inf</w:t>
-      </w:r>
+        <w:t xml:space="preserve">, </w:t>
+      </w:r>
+      <w:proofErr w:type="spellStart"/>
       <w:r>
         <w:rPr>
           <w:rFonts w:ascii="Courier New" w:hAnsi="Courier New" w:cs="Courier New"/>
           <w:sz w:val="20"/>
           <w:szCs w:val="20"/>
         </w:rPr>
-        <w:t xml:space="preserve"> </w:t>
-      </w:r>
-      <w:r>
-        <w:t>for end_s</w:t>
-      </w:r>
+        <w:t>end_s</w:t>
+      </w:r>
+      <w:proofErr w:type="spellEnd"/>
       <w:r>
         <w:rPr>
           <w:rFonts w:ascii="Courier New" w:hAnsi="Courier New" w:cs="Courier New"/>
           <w:sz w:val="20"/>
           <w:szCs w:val="20"/>
         </w:rPr>
+        <w:t>);</w:t>
+      </w:r>
+    </w:p>
+    <w:p>
+      <w:r>
+        <w:t xml:space="preserve">which runs the contour detector over the data in test.wav from the start time to the end time, both specified in seconds.  To process the entire file, use 0 for </w:t>
+      </w:r>
+      <w:proofErr w:type="spellStart"/>
+      <w:r>
+        <w:t>start_s</w:t>
+      </w:r>
+      <w:proofErr w:type="spellEnd"/>
+      <w:r>
+        <w:t xml:space="preserve"> and </w:t>
+      </w:r>
+      <w:r>
+        <w:rPr>
+          <w:rFonts w:ascii="Courier New" w:hAnsi="Courier New" w:cs="Courier New"/>
+          <w:sz w:val="20"/>
+          <w:szCs w:val="20"/>
+        </w:rPr>
+        <w:t>Inf</w:t>
+      </w:r>
+      <w:r>
+        <w:rPr>
+          <w:rFonts w:ascii="Courier New" w:hAnsi="Courier New" w:cs="Courier New"/>
+          <w:sz w:val="20"/>
+          <w:szCs w:val="20"/>
+        </w:rPr>
+        <w:t xml:space="preserve"> </w:t>
+      </w:r>
+      <w:r>
+        <w:t xml:space="preserve">for </w:t>
+      </w:r>
+      <w:proofErr w:type="spellStart"/>
+      <w:r>
+        <w:t>end_s</w:t>
+      </w:r>
+      <w:proofErr w:type="spellEnd"/>
+      <w:r>
+        <w:rPr>
+          <w:rFonts w:ascii="Courier New" w:hAnsi="Courier New" w:cs="Courier New"/>
+          <w:sz w:val="20"/>
+          <w:szCs w:val="20"/>
+        </w:rPr>
         <w:t xml:space="preserve">.  </w:t>
       </w:r>
       <w:r>
         <w:t xml:space="preserve">The result is a collection of Java objects.  They can be passed to other </w:t>
       </w:r>
+      <w:proofErr w:type="spellStart"/>
       <w:r>
         <w:rPr>
           <w:i/>
         </w:rPr>
         <w:t>silbido</w:t>
       </w:r>
+      <w:proofErr w:type="spellEnd"/>
       <w:r>
         <w:t xml:space="preserve"> functions</w:t>
       </w:r>
       <w:r>
-        <w:t xml:space="preserve"> such as dtTonalAnnotate (see the annotation manual)</w:t>
+        <w:t xml:space="preserve"> such as </w:t>
+      </w:r>
+      <w:proofErr w:type="spellStart"/>
+      <w:r>
+        <w:t>dtTonalAnnotate</w:t>
+      </w:r>
+      <w:proofErr w:type="spellEnd"/>
+      <w:r>
+        <w:t xml:space="preserve"> (see the annotation manual)</w:t>
       </w:r>
       <w:r>
         <w:t xml:space="preserve"> or operated on using the Java collections interface.</w:t>
@@ -306,7 +464,15 @@
         <w:t xml:space="preserve">The graphs associated with the detections </w:t>
       </w:r>
       <w:r>
-        <w:t xml:space="preserve">produced by dtTonalsTracking </w:t>
+        <w:t xml:space="preserve">produced by </w:t>
+      </w:r>
+      <w:proofErr w:type="spellStart"/>
+      <w:r>
+        <w:t>dtTonalsTracking</w:t>
+      </w:r>
+      <w:proofErr w:type="spellEnd"/>
+      <w:r>
+        <w:t xml:space="preserve"> </w:t>
       </w:r>
       <w:r>
         <w:t>can be retrieved by adding</w:t>
@@ -331,7 +497,15 @@
         <w:ind w:left="1440" w:hanging="720"/>
       </w:pPr>
       <w:r>
-        <w:t>'ParameterSet'</w:t>
+        <w:t>'</w:t>
+      </w:r>
+      <w:proofErr w:type="spellStart"/>
+      <w:r>
+        <w:t>ParameterSet</w:t>
+      </w:r>
+      <w:proofErr w:type="spellEnd"/>
+      <w:r>
+        <w:t>'</w:t>
       </w:r>
       <w:r>
         <w:t xml:space="preserve">, </w:t>
@@ -339,18 +513,72 @@
       <w:r>
         <w:t xml:space="preserve"> </w:t>
       </w:r>
-      <w:r>
-        <w:t xml:space="preserve">ParameterName - </w:t>
-      </w:r>
-      <w:r>
-        <w:t xml:space="preserve"> lets the user specify a default group of parameters.  There are currently two valid parameter strings that can follow ParameterSet:  'odontocete' and 'mysticete'.  While the names are general, the odontocete group is designed for whistles between 5 and 50 kHz while the mysticete group is for very low frequency mysticetes such as blue whales.</w:t>
-      </w:r>
-      <w:r>
-        <w:t xml:space="preserve">  Using ParameterSet may override many of the defaults listed below.  </w:t>
-      </w:r>
-      <w:r>
-        <w:t xml:space="preserve">The ParameterName must correspond to an extended markup language file that is stored in the </w:t>
-      </w:r>
+      <w:proofErr w:type="spellStart"/>
+      <w:r>
+        <w:t>ParameterName</w:t>
+      </w:r>
+      <w:proofErr w:type="spellEnd"/>
+      <w:r>
+        <w:t xml:space="preserve"> - </w:t>
+      </w:r>
+      <w:r>
+        <w:t xml:space="preserve"> lets the user specify a default group of parameters.  There are currently two valid parameter strings that can follow </w:t>
+      </w:r>
+      <w:proofErr w:type="spellStart"/>
+      <w:r>
+        <w:t>ParameterSet</w:t>
+      </w:r>
+      <w:proofErr w:type="spellEnd"/>
+      <w:r>
+        <w:t>:  'odontocete' and '</w:t>
+      </w:r>
+      <w:proofErr w:type="spellStart"/>
+      <w:r>
+        <w:t>mysticete</w:t>
+      </w:r>
+      <w:proofErr w:type="spellEnd"/>
+      <w:r>
+        <w:t xml:space="preserve">'.  While the names are general, the odontocete group is designed for whistles between 5 and 50 kHz while the </w:t>
+      </w:r>
+      <w:proofErr w:type="spellStart"/>
+      <w:r>
+        <w:t>mysticete</w:t>
+      </w:r>
+      <w:proofErr w:type="spellEnd"/>
+      <w:r>
+        <w:t xml:space="preserve"> group is for very low frequency </w:t>
+      </w:r>
+      <w:proofErr w:type="spellStart"/>
+      <w:r>
+        <w:t>mysticetes</w:t>
+      </w:r>
+      <w:proofErr w:type="spellEnd"/>
+      <w:r>
+        <w:t xml:space="preserve"> such as blue whales.</w:t>
+      </w:r>
+      <w:r>
+        <w:t xml:space="preserve">  Using </w:t>
+      </w:r>
+      <w:proofErr w:type="spellStart"/>
+      <w:r>
+        <w:t>ParameterSet</w:t>
+      </w:r>
+      <w:proofErr w:type="spellEnd"/>
+      <w:r>
+        <w:t xml:space="preserve"> may override many of the defaults listed below.  </w:t>
+      </w:r>
+      <w:r>
+        <w:t xml:space="preserve">The </w:t>
+      </w:r>
+      <w:proofErr w:type="spellStart"/>
+      <w:r>
+        <w:t>ParameterName</w:t>
+      </w:r>
+      <w:proofErr w:type="spellEnd"/>
+      <w:r>
+        <w:t xml:space="preserve"> must correspond to an extended markup language file that is stored in the </w:t>
+      </w:r>
+      <w:proofErr w:type="spellStart"/>
       <w:r>
         <w:rPr>
           <w:i/>
@@ -359,18 +587,44 @@
         <w:t>silbido</w:t>
       </w:r>
       <w:r>
-        <w:t xml:space="preserve">’s </w:t>
-      </w:r>
-      <w:r>
-        <w:t xml:space="preserve">src/matlab/lib directory.  </w:t>
-      </w:r>
-      <w:r>
-        <w:t xml:space="preserve">Use dtListParamFiles() to </w:t>
+        <w:t>’s</w:t>
+      </w:r>
+      <w:proofErr w:type="spellEnd"/>
+      <w:r>
+        <w:t xml:space="preserve"> </w:t>
+      </w:r>
+      <w:proofErr w:type="spellStart"/>
+      <w:r>
+        <w:t>src</w:t>
+      </w:r>
+      <w:proofErr w:type="spellEnd"/>
+      <w:r>
+        <w:t>/</w:t>
+      </w:r>
+      <w:proofErr w:type="spellStart"/>
+      <w:r>
+        <w:t>matlab</w:t>
+      </w:r>
+      <w:proofErr w:type="spellEnd"/>
+      <w:r>
+        <w:t xml:space="preserve">/lib directory.  </w:t>
+      </w:r>
+      <w:r>
+        <w:t xml:space="preserve">Use </w:t>
+      </w:r>
+      <w:proofErr w:type="spellStart"/>
+      <w:r>
+        <w:t>dtListParamFiles</w:t>
+      </w:r>
+      <w:proofErr w:type="spellEnd"/>
+      <w:r>
+        <w:t xml:space="preserve">() to </w:t>
       </w:r>
       <w:r>
         <w:lastRenderedPageBreak/>
         <w:t xml:space="preserve">return the list of parameter settings distributed with </w:t>
       </w:r>
+      <w:proofErr w:type="spellStart"/>
       <w:r>
         <w:rPr>
           <w:i/>
@@ -378,6 +632,7 @@
         </w:rPr>
         <w:t>silbido</w:t>
       </w:r>
+      <w:proofErr w:type="spellEnd"/>
       <w:r>
         <w:t xml:space="preserve">.  </w:t>
       </w:r>
@@ -398,7 +653,39 @@
         <w:ind w:left="1440" w:hanging="720"/>
       </w:pPr>
       <w:r>
-        <w:t>'Framing', [Advance_ms, Length_ms] - frame advance and length in ms.   Defaults to 2 and 8 ms respectively</w:t>
+        <w:t>'Framing', [</w:t>
+      </w:r>
+      <w:proofErr w:type="spellStart"/>
+      <w:r>
+        <w:t>Advance_ms</w:t>
+      </w:r>
+      <w:proofErr w:type="spellEnd"/>
+      <w:r>
+        <w:t xml:space="preserve">, </w:t>
+      </w:r>
+      <w:proofErr w:type="spellStart"/>
+      <w:r>
+        <w:t>Length_ms</w:t>
+      </w:r>
+      <w:proofErr w:type="spellEnd"/>
+      <w:r>
+        <w:t xml:space="preserve">] - frame advance and length in </w:t>
+      </w:r>
+      <w:proofErr w:type="spellStart"/>
+      <w:r>
+        <w:t>ms.</w:t>
+      </w:r>
+      <w:proofErr w:type="spellEnd"/>
+      <w:r>
+        <w:t xml:space="preserve">   Defaults to 2 and 8 </w:t>
+      </w:r>
+      <w:proofErr w:type="spellStart"/>
+      <w:r>
+        <w:t>ms</w:t>
+      </w:r>
+      <w:proofErr w:type="spellEnd"/>
+      <w:r>
+        <w:t xml:space="preserve"> respectively</w:t>
       </w:r>
       <w:r>
         <w:t>.</w:t>
@@ -433,10 +720,18 @@
         <w:t xml:space="preserve"> specified </w:t>
       </w:r>
       <w:r>
-        <w:t>in dB</w:t>
-      </w:r>
-      <w:r>
-        <w:t xml:space="preserve">.  </w:t>
+        <w:t xml:space="preserve">in </w:t>
+      </w:r>
+      <w:proofErr w:type="spellStart"/>
+      <w:r>
+        <w:t>dB</w:t>
+      </w:r>
+      <w:r>
+        <w:t>.</w:t>
+      </w:r>
+      <w:proofErr w:type="spellEnd"/>
+      <w:r>
+        <w:t xml:space="preserve">  </w:t>
       </w:r>
       <w:r>
         <w:t>Fo</w:t>
@@ -444,12 +739,21 @@
       <w:r>
         <w:t xml:space="preserve">r variants of </w:t>
       </w:r>
+      <w:proofErr w:type="spellStart"/>
       <w:r>
         <w:rPr>
           <w:i/>
           <w:iCs/>
         </w:rPr>
-        <w:t xml:space="preserve">silbido </w:t>
+        <w:t>silbido</w:t>
+      </w:r>
+      <w:proofErr w:type="spellEnd"/>
+      <w:r>
+        <w:rPr>
+          <w:i/>
+          <w:iCs/>
+        </w:rPr>
+        <w:t xml:space="preserve"> </w:t>
       </w:r>
       <w:r>
         <w:t>that use deep neural networks</w:t>
@@ -477,7 +781,15 @@
         <w:ind w:left="1440" w:hanging="720"/>
       </w:pPr>
       <w:r>
-        <w:t>'Plot', N - Shows formation of tonals interactively</w:t>
+        <w:t xml:space="preserve">'Plot', N - Shows formation of </w:t>
+      </w:r>
+      <w:proofErr w:type="spellStart"/>
+      <w:r>
+        <w:t>tonals</w:t>
+      </w:r>
+      <w:proofErr w:type="spellEnd"/>
+      <w:r>
+        <w:t xml:space="preserve"> interactively</w:t>
       </w:r>
       <w:r>
         <w:br/>
@@ -500,8 +812,21 @@
       <w:pPr>
         <w:ind w:left="1440" w:hanging="720"/>
       </w:pPr>
-      <w:r>
-        <w:t>ActiveSet_s, N - Graphs are added to the active set once they are  N s long.</w:t>
+      <w:proofErr w:type="spellStart"/>
+      <w:r>
+        <w:t>ActiveSet_s</w:t>
+      </w:r>
+      <w:proofErr w:type="spellEnd"/>
+      <w:r>
+        <w:t xml:space="preserve">, N - Graphs are added to the active set once they are  N </w:t>
+      </w:r>
+      <w:proofErr w:type="spellStart"/>
+      <w:r>
+        <w:t>s</w:t>
+      </w:r>
+      <w:proofErr w:type="spellEnd"/>
+      <w:r>
+        <w:t xml:space="preserve"> long.</w:t>
       </w:r>
     </w:p>
     <w:p>
@@ -509,7 +834,31 @@
         <w:ind w:left="1440" w:hanging="720"/>
       </w:pPr>
       <w:r>
-        <w:t>'Movie', File - Capture plot to AVI movie file.  Plot must be &gt; 0.  File must have .avi extension, but to play it in Powerpoint the resulting file's extension must be changed to .wmv.</w:t>
+        <w:t>'Movie', File - Capture plot to AVI movie file.  Plot must be &gt; 0.  File must have .</w:t>
+      </w:r>
+      <w:proofErr w:type="spellStart"/>
+      <w:r>
+        <w:t>avi</w:t>
+      </w:r>
+      <w:proofErr w:type="spellEnd"/>
+      <w:r>
+        <w:t xml:space="preserve"> extension, but to play it in </w:t>
+      </w:r>
+      <w:proofErr w:type="spellStart"/>
+      <w:r>
+        <w:t>Powerpoint</w:t>
+      </w:r>
+      <w:proofErr w:type="spellEnd"/>
+      <w:r>
+        <w:t xml:space="preserve"> the resulting file's extension must be changed to .</w:t>
+      </w:r>
+      <w:proofErr w:type="spellStart"/>
+      <w:r>
+        <w:t>wmv</w:t>
+      </w:r>
+      <w:proofErr w:type="spellEnd"/>
+      <w:r>
+        <w:t>.</w:t>
       </w:r>
     </w:p>
     <w:p>
@@ -517,7 +866,15 @@
         <w:ind w:left="1440" w:hanging="720"/>
       </w:pPr>
       <w:r>
-        <w:t>'Noise', Method - Method for noise compensation in spectrogram plots.  It is recommended that the same noise compensation as used for creating the ground truth set be used.  See dtSpectrogramNoiseComp for valid methods.</w:t>
+        <w:t xml:space="preserve">'Noise', Method - Method for noise compensation in spectrogram plots.  It is recommended that the same noise compensation as used for creating the ground truth set be used.  See </w:t>
+      </w:r>
+      <w:proofErr w:type="spellStart"/>
+      <w:r>
+        <w:t>dtSpectrogramNoiseComp</w:t>
+      </w:r>
+      <w:proofErr w:type="spellEnd"/>
+      <w:r>
+        <w:t xml:space="preserve"> for valid methods.</w:t>
       </w:r>
     </w:p>
     <w:p>
@@ -525,7 +882,15 @@
         <w:ind w:left="1440" w:hanging="720"/>
       </w:pPr>
       <w:r>
-        <w:t xml:space="preserve"> 'NoiseBoundaries', B - B is a vector of noise regime boundaries in seconds.  Noise is assumed to have different characteristics on either side of each boundary, confounding any noise compensation techniques that assume a homogeneous noise source.  Noise estimates will not use data that crosses the boundaries.  See the documentation </w:t>
+        <w:t xml:space="preserve"> '</w:t>
+      </w:r>
+      <w:proofErr w:type="spellStart"/>
+      <w:r>
+        <w:t>NoiseBoundaries</w:t>
+      </w:r>
+      <w:proofErr w:type="spellEnd"/>
+      <w:r>
+        <w:t xml:space="preserve">', B - B is a vector of noise regime boundaries in seconds.  Noise is assumed to have different characteristics on either side of each boundary, confounding any noise compensation techniques that assume a homogeneous noise source.  Noise estimates will not use data that crosses the boundaries.  See the documentation </w:t>
       </w:r>
       <w:r>
         <w:t xml:space="preserve">on </w:t>
@@ -539,7 +904,23 @@
         <w:ind w:left="1440" w:hanging="720"/>
       </w:pPr>
       <w:r>
-        <w:t xml:space="preserve">'DetectorRange', [LowCutoff_Hz, HighCutoff_Hz] - low and high </w:t>
+        <w:t>'Range', [</w:t>
+      </w:r>
+      <w:proofErr w:type="spellStart"/>
+      <w:r>
+        <w:t>LowCutoff_Hz</w:t>
+      </w:r>
+      <w:proofErr w:type="spellEnd"/>
+      <w:r>
+        <w:t xml:space="preserve">, </w:t>
+      </w:r>
+      <w:proofErr w:type="spellStart"/>
+      <w:r>
+        <w:t>HighCutoff_Hz</w:t>
+      </w:r>
+      <w:proofErr w:type="spellEnd"/>
+      <w:r>
+        <w:t xml:space="preserve">] - low and high </w:t>
       </w:r>
       <w:r>
         <w:t>cutoff frequency</w:t>
@@ -550,7 +931,23 @@
     </w:p>
     <w:p>
       <w:r>
-        <w:t xml:space="preserve">Both the tonals and graph can be visualized using the function dtTonalsPlot which is the function used to produce the plots in Roch et al. (2011). </w:t>
+        <w:t xml:space="preserve">Both the </w:t>
+      </w:r>
+      <w:proofErr w:type="spellStart"/>
+      <w:r>
+        <w:t>tonals</w:t>
+      </w:r>
+      <w:proofErr w:type="spellEnd"/>
+      <w:r>
+        <w:t xml:space="preserve"> and graph can be visualized using the function </w:t>
+      </w:r>
+      <w:proofErr w:type="spellStart"/>
+      <w:r>
+        <w:t>dtTonalsPlot</w:t>
+      </w:r>
+      <w:proofErr w:type="spellEnd"/>
+      <w:r>
+        <w:t xml:space="preserve"> which is the function used to produce the plots in Roch et al. (2011). </w:t>
       </w:r>
     </w:p>
     <w:p/>
@@ -565,7 +962,7 @@
 </file>
 
 <file path=word/numbering.xml><?xml version="1.0" encoding="utf-8"?>
-<w:numbering xmlns:wpc="http://schemas.microsoft.com/office/word/2010/wordprocessingCanvas" xmlns:cx="http://schemas.microsoft.com/office/drawing/2014/chartex" xmlns:cx1="http://schemas.microsoft.com/office/drawing/2015/9/8/chartex" xmlns:cx2="http://schemas.microsoft.com/office/drawing/2015/10/21/chartex" xmlns:cx3="http://schemas.microsoft.com/office/drawing/2016/5/9/chartex" xmlns:cx4="http://schemas.microsoft.com/office/drawing/2016/5/10/chartex" xmlns:cx5="http://schemas.microsoft.com/office/drawing/2016/5/11/chartex" xmlns:cx6="http://schemas.microsoft.com/office/drawing/2016/5/12/chartex" xmlns:cx7="http://schemas.microsoft.com/office/drawing/2016/5/13/chartex" xmlns:cx8="http://schemas.microsoft.com/office/drawing/2016/5/14/chartex" xmlns:mc="http://schemas.openxmlformats.org/markup-compatibility/2006" xmlns:aink="http://schemas.microsoft.com/office/drawing/2016/ink" xmlns:am3d="http://schemas.microsoft.com/office/drawing/2017/model3d" xmlns:o="urn:schemas-microsoft-com:office:office" xmlns:r="http://schemas.openxmlformats.org/officeDocument/2006/relationships" xmlns:m="http://schemas.openxmlformats.org/officeDocument/2006/math" xmlns:v="urn:schemas-microsoft-com:vml" xmlns:wp14="http://schemas.microsoft.com/office/word/2010/wordprocessingDrawing" xmlns:wp="http://schemas.openxmlformats.org/drawingml/2006/wordprocessingDrawing" xmlns:w10="urn:schemas-microsoft-com:office:word" xmlns:w="http://schemas.openxmlformats.org/wordprocessingml/2006/main" xmlns:w14="http://schemas.microsoft.com/office/word/2010/wordml" xmlns:w15="http://schemas.microsoft.com/office/word/2012/wordml" xmlns:w16cex="http://schemas.microsoft.com/office/word/2018/wordml/cex" xmlns:w16cid="http://schemas.microsoft.com/office/word/2016/wordml/cid" xmlns:w16="http://schemas.microsoft.com/office/word/2018/wordml" xmlns:w16sdtdh="http://schemas.microsoft.com/office/word/2020/wordml/sdtdatahash" xmlns:w16se="http://schemas.microsoft.com/office/word/2015/wordml/symex" xmlns:wpg="http://schemas.microsoft.com/office/word/2010/wordprocessingGroup" xmlns:wpi="http://schemas.microsoft.com/office/word/2010/wordprocessingInk" xmlns:wne="http://schemas.microsoft.com/office/word/2006/wordml" xmlns:wps="http://schemas.microsoft.com/office/word/2010/wordprocessingShape" mc:Ignorable="w14 w15 w16se w16cid w16 w16cex w16sdtdh wp14">
+<w:numbering xmlns:wpc="http://schemas.microsoft.com/office/word/2010/wordprocessingCanvas" xmlns:cx="http://schemas.microsoft.com/office/drawing/2014/chartex" xmlns:cx1="http://schemas.microsoft.com/office/drawing/2015/9/8/chartex" xmlns:cx2="http://schemas.microsoft.com/office/drawing/2015/10/21/chartex" xmlns:cx3="http://schemas.microsoft.com/office/drawing/2016/5/9/chartex" xmlns:cx4="http://schemas.microsoft.com/office/drawing/2016/5/10/chartex" xmlns:cx5="http://schemas.microsoft.com/office/drawing/2016/5/11/chartex" xmlns:cx6="http://schemas.microsoft.com/office/drawing/2016/5/12/chartex" xmlns:cx7="http://schemas.microsoft.com/office/drawing/2016/5/13/chartex" xmlns:cx8="http://schemas.microsoft.com/office/drawing/2016/5/14/chartex" xmlns:mc="http://schemas.openxmlformats.org/markup-compatibility/2006" xmlns:aink="http://schemas.microsoft.com/office/drawing/2016/ink" xmlns:am3d="http://schemas.microsoft.com/office/drawing/2017/model3d" xmlns:o="urn:schemas-microsoft-com:office:office" xmlns:oel="http://schemas.microsoft.com/office/2019/extlst" xmlns:r="http://schemas.openxmlformats.org/officeDocument/2006/relationships" xmlns:m="http://schemas.openxmlformats.org/officeDocument/2006/math" xmlns:v="urn:schemas-microsoft-com:vml" xmlns:wp14="http://schemas.microsoft.com/office/word/2010/wordprocessingDrawing" xmlns:wp="http://schemas.openxmlformats.org/drawingml/2006/wordprocessingDrawing" xmlns:w10="urn:schemas-microsoft-com:office:word" xmlns:w="http://schemas.openxmlformats.org/wordprocessingml/2006/main" xmlns:w14="http://schemas.microsoft.com/office/word/2010/wordml" xmlns:w15="http://schemas.microsoft.com/office/word/2012/wordml" xmlns:w16cex="http://schemas.microsoft.com/office/word/2018/wordml/cex" xmlns:w16cid="http://schemas.microsoft.com/office/word/2016/wordml/cid" xmlns:w16="http://schemas.microsoft.com/office/word/2018/wordml" xmlns:w16sdtdh="http://schemas.microsoft.com/office/word/2020/wordml/sdtdatahash" xmlns:w16se="http://schemas.microsoft.com/office/word/2015/wordml/symex" xmlns:wpg="http://schemas.microsoft.com/office/word/2010/wordprocessingGroup" xmlns:wpi="http://schemas.microsoft.com/office/word/2010/wordprocessingInk" xmlns:wne="http://schemas.microsoft.com/office/word/2006/wordml" xmlns:wps="http://schemas.microsoft.com/office/word/2010/wordprocessingShape" mc:Ignorable="w14 w15 w16se w16cid w16 w16cex w16sdtdh wp14">
   <w:abstractNum w:abstractNumId="0" w15:restartNumberingAfterBreak="0">
     <w:nsid w:val="5A85799A"/>
     <w:multiLevelType w:val="hybridMultilevel"/>

</xml_diff>